<commit_message>
Added Playwright E2E tests with GitHub Actions
</commit_message>
<xml_diff>
--- a/docs/setup playwright.docx
+++ b/docs/setup playwright.docx
@@ -67,6 +67,9 @@
     </w:p>
     <w:p>
       <w:r>
+        <w:rPr>
+          <w:noProof/>
+        </w:rPr>
         <w:drawing>
           <wp:inline distT="0" distB="0" distL="0" distR="0" wp14:anchorId="595ED620" wp14:editId="23C7AAA8">
             <wp:extent cx="5731510" cy="1894205"/>
@@ -135,6 +138,9 @@
     </w:p>
     <w:p>
       <w:r>
+        <w:rPr>
+          <w:noProof/>
+        </w:rPr>
         <w:drawing>
           <wp:inline distT="0" distB="0" distL="0" distR="0" wp14:anchorId="023F9258" wp14:editId="749830D6">
             <wp:extent cx="5731510" cy="780415"/>
@@ -174,6 +180,9 @@
     </w:p>
     <w:p>
       <w:r>
+        <w:rPr>
+          <w:noProof/>
+        </w:rPr>
         <w:lastRenderedPageBreak/>
         <w:drawing>
           <wp:inline distT="0" distB="0" distL="0" distR="0" wp14:anchorId="2F50D641" wp14:editId="6DEC83D6">
@@ -212,6 +221,9 @@
         </w:drawing>
       </w:r>
       <w:r>
+        <w:rPr>
+          <w:noProof/>
+        </w:rPr>
         <w:drawing>
           <wp:inline distT="0" distB="0" distL="0" distR="0" wp14:anchorId="5B7B7DF0" wp14:editId="274B8C5E">
             <wp:extent cx="5731510" cy="3549650"/>
@@ -271,6 +283,9 @@
     </w:p>
     <w:p>
       <w:r>
+        <w:rPr>
+          <w:noProof/>
+        </w:rPr>
         <w:lastRenderedPageBreak/>
         <w:drawing>
           <wp:inline distT="0" distB="0" distL="0" distR="0" wp14:anchorId="3F6ED9F2" wp14:editId="03C2F412">
@@ -337,6 +352,9 @@
         </w:rPr>
       </w:pPr>
       <w:r>
+        <w:rPr>
+          <w:noProof/>
+        </w:rPr>
         <w:drawing>
           <wp:inline distT="0" distB="0" distL="0" distR="0" wp14:anchorId="647EC10C" wp14:editId="78291617">
             <wp:extent cx="5731510" cy="1792605"/>
@@ -440,6 +458,9 @@
     </w:p>
     <w:p>
       <w:r>
+        <w:rPr>
+          <w:noProof/>
+        </w:rPr>
         <w:lastRenderedPageBreak/>
         <w:drawing>
           <wp:inline distT="0" distB="0" distL="0" distR="0" wp14:anchorId="1B21A545" wp14:editId="18BAE966">
@@ -485,6 +506,9 @@
     </w:p>
     <w:p>
       <w:r>
+        <w:rPr>
+          <w:noProof/>
+        </w:rPr>
         <w:drawing>
           <wp:inline distT="0" distB="0" distL="0" distR="0" wp14:anchorId="2139B2C9" wp14:editId="7B9B34C0">
             <wp:extent cx="5731510" cy="2024380"/>
@@ -529,6 +553,9 @@
     </w:p>
     <w:p>
       <w:r>
+        <w:rPr>
+          <w:noProof/>
+        </w:rPr>
         <w:drawing>
           <wp:inline distT="0" distB="0" distL="0" distR="0" wp14:anchorId="037100E7" wp14:editId="44D09E7B">
             <wp:extent cx="5731510" cy="346075"/>
@@ -568,6 +595,9 @@
     </w:p>
     <w:p>
       <w:r>
+        <w:rPr>
+          <w:noProof/>
+        </w:rPr>
         <w:lastRenderedPageBreak/>
         <w:drawing>
           <wp:inline distT="0" distB="0" distL="0" distR="0" wp14:anchorId="2E556519" wp14:editId="77213D69">
@@ -623,6 +653,9 @@
     </w:p>
     <w:p>
       <w:r>
+        <w:rPr>
+          <w:noProof/>
+        </w:rPr>
         <w:drawing>
           <wp:inline distT="0" distB="0" distL="0" distR="0" wp14:anchorId="519C37E8" wp14:editId="097636D0">
             <wp:extent cx="5731510" cy="2938145"/>
@@ -660,7 +693,88 @@
         </w:drawing>
       </w:r>
     </w:p>
-    <w:p/>
+    <w:p>
+      <w:r>
+        <w:t>Added one more e2e test</w:t>
+      </w:r>
+    </w:p>
+    <w:p>
+      <w:r>
+        <w:lastRenderedPageBreak/>
+        <w:drawing>
+          <wp:inline distT="0" distB="0" distL="0" distR="0" wp14:anchorId="0B832875" wp14:editId="4D6B2835">
+            <wp:extent cx="5731510" cy="2924175"/>
+            <wp:effectExtent l="0" t="0" r="2540" b="9525"/>
+            <wp:docPr id="195576744" name="Picture 1"/>
+            <wp:cNvGraphicFramePr>
+              <a:graphicFrameLocks xmlns:a="http://schemas.openxmlformats.org/drawingml/2006/main" noChangeAspect="1"/>
+            </wp:cNvGraphicFramePr>
+            <a:graphic xmlns:a="http://schemas.openxmlformats.org/drawingml/2006/main">
+              <a:graphicData uri="http://schemas.openxmlformats.org/drawingml/2006/picture">
+                <pic:pic xmlns:pic="http://schemas.openxmlformats.org/drawingml/2006/picture">
+                  <pic:nvPicPr>
+                    <pic:cNvPr id="195576744" name=""/>
+                    <pic:cNvPicPr/>
+                  </pic:nvPicPr>
+                  <pic:blipFill>
+                    <a:blip r:embed="rId18"/>
+                    <a:stretch>
+                      <a:fillRect/>
+                    </a:stretch>
+                  </pic:blipFill>
+                  <pic:spPr>
+                    <a:xfrm>
+                      <a:off x="0" y="0"/>
+                      <a:ext cx="5731510" cy="2924175"/>
+                    </a:xfrm>
+                    <a:prstGeom prst="rect">
+                      <a:avLst/>
+                    </a:prstGeom>
+                  </pic:spPr>
+                </pic:pic>
+              </a:graphicData>
+            </a:graphic>
+          </wp:inline>
+        </w:drawing>
+      </w:r>
+      <w:r>
+        <w:drawing>
+          <wp:inline distT="0" distB="0" distL="0" distR="0" wp14:anchorId="1AC6DBFE" wp14:editId="40D9D1E7">
+            <wp:extent cx="5731510" cy="1839595"/>
+            <wp:effectExtent l="0" t="0" r="2540" b="8255"/>
+            <wp:docPr id="436149480" name="Picture 1"/>
+            <wp:cNvGraphicFramePr>
+              <a:graphicFrameLocks xmlns:a="http://schemas.openxmlformats.org/drawingml/2006/main" noChangeAspect="1"/>
+            </wp:cNvGraphicFramePr>
+            <a:graphic xmlns:a="http://schemas.openxmlformats.org/drawingml/2006/main">
+              <a:graphicData uri="http://schemas.openxmlformats.org/drawingml/2006/picture">
+                <pic:pic xmlns:pic="http://schemas.openxmlformats.org/drawingml/2006/picture">
+                  <pic:nvPicPr>
+                    <pic:cNvPr id="436149480" name=""/>
+                    <pic:cNvPicPr/>
+                  </pic:nvPicPr>
+                  <pic:blipFill>
+                    <a:blip r:embed="rId19"/>
+                    <a:stretch>
+                      <a:fillRect/>
+                    </a:stretch>
+                  </pic:blipFill>
+                  <pic:spPr>
+                    <a:xfrm>
+                      <a:off x="0" y="0"/>
+                      <a:ext cx="5731510" cy="1839595"/>
+                    </a:xfrm>
+                    <a:prstGeom prst="rect">
+                      <a:avLst/>
+                    </a:prstGeom>
+                  </pic:spPr>
+                </pic:pic>
+              </a:graphicData>
+            </a:graphic>
+          </wp:inline>
+        </w:drawing>
+      </w:r>
+    </w:p>
     <w:sectPr>
       <w:pgSz w:w="11906" w:h="16838"/>
       <w:pgMar w:top="1440" w:right="1440" w:bottom="1440" w:left="1440" w:header="708" w:footer="708" w:gutter="0"/>
@@ -1274,6 +1388,7 @@
   <w:style w:type="character" w:default="1" w:styleId="DefaultParagraphFont">
     <w:name w:val="Default Paragraph Font"/>
     <w:uiPriority w:val="1"/>
+    <w:semiHidden/>
     <w:unhideWhenUsed/>
   </w:style>
   <w:style w:type="table" w:default="1" w:styleId="TableNormal">

</xml_diff>

<commit_message>
Added Playwright Video Recording in CI
</commit_message>
<xml_diff>
--- a/docs/setup playwright.docx
+++ b/docs/setup playwright.docx
@@ -695,11 +695,58 @@
     </w:p>
     <w:p>
       <w:r>
+        <w:t>The above one is shown from index.html of this folder</w:t>
+      </w:r>
+    </w:p>
+    <w:p>
+      <w:r>
+        <w:drawing>
+          <wp:inline distT="0" distB="0" distL="0" distR="0" wp14:anchorId="0CE99C82" wp14:editId="7925E018">
+            <wp:extent cx="5620039" cy="330217"/>
+            <wp:effectExtent l="0" t="0" r="0" b="0"/>
+            <wp:docPr id="215347626" name="Picture 1"/>
+            <wp:cNvGraphicFramePr>
+              <a:graphicFrameLocks xmlns:a="http://schemas.openxmlformats.org/drawingml/2006/main" noChangeAspect="1"/>
+            </wp:cNvGraphicFramePr>
+            <a:graphic xmlns:a="http://schemas.openxmlformats.org/drawingml/2006/main">
+              <a:graphicData uri="http://schemas.openxmlformats.org/drawingml/2006/picture">
+                <pic:pic xmlns:pic="http://schemas.openxmlformats.org/drawingml/2006/picture">
+                  <pic:nvPicPr>
+                    <pic:cNvPr id="215347626" name=""/>
+                    <pic:cNvPicPr/>
+                  </pic:nvPicPr>
+                  <pic:blipFill>
+                    <a:blip r:embed="rId18"/>
+                    <a:stretch>
+                      <a:fillRect/>
+                    </a:stretch>
+                  </pic:blipFill>
+                  <pic:spPr>
+                    <a:xfrm>
+                      <a:off x="0" y="0"/>
+                      <a:ext cx="5620039" cy="330217"/>
+                    </a:xfrm>
+                    <a:prstGeom prst="rect">
+                      <a:avLst/>
+                    </a:prstGeom>
+                  </pic:spPr>
+                </pic:pic>
+              </a:graphicData>
+            </a:graphic>
+          </wp:inline>
+        </w:drawing>
+      </w:r>
+    </w:p>
+    <w:p>
+      <w:r>
         <w:t>Added one more e2e test</w:t>
       </w:r>
     </w:p>
     <w:p>
       <w:r>
+        <w:rPr>
+          <w:noProof/>
+        </w:rPr>
         <w:lastRenderedPageBreak/>
         <w:drawing>
           <wp:inline distT="0" distB="0" distL="0" distR="0" wp14:anchorId="0B832875" wp14:editId="4D6B2835">
@@ -717,7 +764,7 @@
                     <pic:cNvPicPr/>
                   </pic:nvPicPr>
                   <pic:blipFill>
-                    <a:blip r:embed="rId18"/>
+                    <a:blip r:embed="rId19"/>
                     <a:stretch>
                       <a:fillRect/>
                     </a:stretch>
@@ -738,6 +785,9 @@
         </w:drawing>
       </w:r>
       <w:r>
+        <w:rPr>
+          <w:noProof/>
+        </w:rPr>
         <w:drawing>
           <wp:inline distT="0" distB="0" distL="0" distR="0" wp14:anchorId="1AC6DBFE" wp14:editId="40D9D1E7">
             <wp:extent cx="5731510" cy="1839595"/>
@@ -754,7 +804,7 @@
                     <pic:cNvPicPr/>
                   </pic:nvPicPr>
                   <pic:blipFill>
-                    <a:blip r:embed="rId19"/>
+                    <a:blip r:embed="rId20"/>
                     <a:stretch>
                       <a:fillRect/>
                     </a:stretch>

</xml_diff>